<commit_message>
forgot to ignore files
</commit_message>
<xml_diff>
--- a/Phase 2/Cart Management/project.docx
+++ b/Phase 2/Cart Management/project.docx
@@ -158,6 +158,84 @@
           <w:sz w:val="22"/>
           <w:shd w:fill="auto" w:val="clear"/>
         </w:rPr>
+        <w:t xml:space="preserve">index.HTML is the main page which is used as the shopping page and the cart right below it.</w:t>
+      </w:r>
+    </w:p>
+    <w:p>
+      <w:pPr>
+        <w:spacing w:before="0" w:after="200" w:line="276"/>
+        <w:ind w:right="0" w:left="0" w:firstLine="0"/>
+        <w:jc w:val="left"/>
+        <w:rPr>
+          <w:rFonts w:ascii="Calibri" w:hAnsi="Calibri" w:cs="Calibri" w:eastAsia="Calibri"/>
+          <w:color w:val="auto"/>
+          <w:spacing w:val="0"/>
+          <w:position w:val="0"/>
+          <w:sz w:val="22"/>
+          <w:shd w:fill="auto" w:val="clear"/>
+        </w:rPr>
+      </w:pPr>
+      <w:r>
+        <w:rPr>
+          <w:rFonts w:ascii="Calibri" w:hAnsi="Calibri" w:cs="Calibri" w:eastAsia="Calibri"/>
+          <w:color w:val="auto"/>
+          <w:spacing w:val="0"/>
+          <w:position w:val="0"/>
+          <w:sz w:val="22"/>
+          <w:shd w:fill="auto" w:val="clear"/>
+        </w:rPr>
+        <w:t xml:space="preserve">assets folder has backup images and a font which was used.</w:t>
+      </w:r>
+    </w:p>
+    <w:p>
+      <w:pPr>
+        <w:spacing w:before="0" w:after="200" w:line="276"/>
+        <w:ind w:right="0" w:left="0" w:firstLine="0"/>
+        <w:jc w:val="left"/>
+        <w:rPr>
+          <w:rFonts w:ascii="Calibri" w:hAnsi="Calibri" w:cs="Calibri" w:eastAsia="Calibri"/>
+          <w:color w:val="auto"/>
+          <w:spacing w:val="0"/>
+          <w:position w:val="0"/>
+          <w:sz w:val="22"/>
+          <w:shd w:fill="auto" w:val="clear"/>
+        </w:rPr>
+      </w:pPr>
+      <w:r>
+        <w:rPr>
+          <w:rFonts w:ascii="Calibri" w:hAnsi="Calibri" w:cs="Calibri" w:eastAsia="Calibri"/>
+          <w:color w:val="auto"/>
+          <w:spacing w:val="0"/>
+          <w:position w:val="0"/>
+          <w:sz w:val="22"/>
+          <w:shd w:fill="auto" w:val="clear"/>
+        </w:rPr>
+        <w:t xml:space="preserve">cart.ts was used to create the cart logic.</w:t>
+      </w:r>
+    </w:p>
+    <w:p>
+      <w:pPr>
+        <w:spacing w:before="0" w:after="200" w:line="276"/>
+        <w:ind w:right="0" w:left="0" w:firstLine="0"/>
+        <w:jc w:val="left"/>
+        <w:rPr>
+          <w:rFonts w:ascii="Calibri" w:hAnsi="Calibri" w:cs="Calibri" w:eastAsia="Calibri"/>
+          <w:color w:val="auto"/>
+          <w:spacing w:val="0"/>
+          <w:position w:val="0"/>
+          <w:sz w:val="22"/>
+          <w:shd w:fill="auto" w:val="clear"/>
+        </w:rPr>
+      </w:pPr>
+      <w:r>
+        <w:rPr>
+          <w:rFonts w:ascii="Calibri" w:hAnsi="Calibri" w:cs="Calibri" w:eastAsia="Calibri"/>
+          <w:color w:val="auto"/>
+          <w:spacing w:val="0"/>
+          <w:position w:val="0"/>
+          <w:sz w:val="22"/>
+          <w:shd w:fill="auto" w:val="clear"/>
+        </w:rPr>
         <w:t xml:space="preserve">I utilized HTML, CSS, and TS which was then converted to JS to create the project. I utilized the interface to create children object which would then be loaded into an array.</w:t>
       </w:r>
     </w:p>

</xml_diff>